<commit_message>
14 May files added
</commit_message>
<xml_diff>
--- a/JavaScript/JavaScript_MCQ/Exam5_JavaScript_Q.docx
+++ b/JavaScript/JavaScript_MCQ/Exam5_JavaScript_Q.docx
@@ -2292,12 +2292,14 @@
               </w:numPr>
               <w:rPr>
                 <w:rFonts w:cstheme="minorHAnsi"/>
+                <w:highlight w:val="yellow"/>
               </w:rPr>
             </w:pPr>
             <w:r>
               <w:rPr>
                 <w:rFonts w:eastAsia="Calibri" w:cstheme="minorHAnsi"/>
                 <w:color w:val="333333"/>
+                <w:highlight w:val="yellow"/>
               </w:rPr>
               <w:t>Storing numbers, dates, or other values</w:t>
             </w:r>
@@ -2412,12 +2414,14 @@
               </w:numPr>
               <w:rPr>
                 <w:rFonts w:cstheme="minorHAnsi"/>
+                <w:highlight w:val="yellow"/>
               </w:rPr>
             </w:pPr>
             <w:r>
               <w:rPr>
                 <w:rFonts w:eastAsia="Calibri" w:cstheme="minorHAnsi"/>
                 <w:color w:val="333333"/>
+                <w:highlight w:val="yellow"/>
               </w:rPr>
               <w:t>2names</w:t>
             </w:r>
@@ -2666,31 +2670,48 @@
               <w:rPr>
                 <w:rFonts w:cstheme="minorHAnsi"/>
               </w:rPr>
-              <w:t xml:space="preserve">      c. </w:t>
-            </w:r>
-            <w:r>
-              <w:rPr>
-                <w:rFonts w:cstheme="minorHAnsi"/>
+              <w:t xml:space="preserve">      </w:t>
+            </w:r>
+            <w:r>
+              <w:rPr>
+                <w:rFonts w:cstheme="minorHAnsi"/>
+                <w:highlight w:val="yellow"/>
+              </w:rPr>
+              <w:t xml:space="preserve">c. </w:t>
+            </w:r>
+            <w:r>
+              <w:rPr>
+                <w:rFonts w:cstheme="minorHAnsi"/>
+                <w:highlight w:val="yellow"/>
               </w:rPr>
               <w:t>59</w:t>
             </w:r>
             <w:r>
               <w:rPr>
                 <w:rFonts w:cstheme="minorHAnsi"/>
+                <w:highlight w:val="yellow"/>
               </w:rPr>
               <w:t xml:space="preserve">0 </w:t>
             </w:r>
             <w:r>
               <w:rPr>
                 <w:rFonts w:cstheme="minorHAnsi"/>
+                <w:highlight w:val="yellow"/>
               </w:rPr>
               <w:t>T</w:t>
             </w:r>
             <w:r>
               <w:rPr>
                 <w:rFonts w:cstheme="minorHAnsi"/>
-              </w:rPr>
-              <w:t xml:space="preserve">k     d. </w:t>
+                <w:highlight w:val="yellow"/>
+              </w:rPr>
+              <w:t>k</w:t>
+            </w:r>
+            <w:r>
+              <w:rPr>
+                <w:rFonts w:cstheme="minorHAnsi"/>
+              </w:rPr>
+              <w:t xml:space="preserve">     d. </w:t>
             </w:r>
             <w:proofErr w:type="spellStart"/>
             <w:r>

</xml_diff>